<commit_message>
update Safety Plan document
</commit_message>
<xml_diff>
--- a/Template_Files/01_SafetyPlan_LaneAssistance_Template.docx
+++ b/Template_Files/01_SafetyPlan_LaneAssistance_Template.docx
@@ -976,21 +976,7 @@
                 <w:color w:val="1155CC"/>
                 <w:u w:val="single"/>
               </w:rPr>
-              <w:t>Document hi</w:t>
-            </w:r>
-            <w:r>
-              <w:rPr>
-                <w:color w:val="1155CC"/>
-                <w:u w:val="single"/>
-              </w:rPr>
-              <w:t>s</w:t>
-            </w:r>
-            <w:r>
-              <w:rPr>
-                <w:color w:val="1155CC"/>
-                <w:u w:val="single"/>
-              </w:rPr>
-              <w:t>tory</w:t>
+              <w:t>Document history</w:t>
             </w:r>
           </w:hyperlink>
         </w:p>
@@ -1526,27 +1512,23 @@
     <w:p>
       <w:pPr>
         <w:rPr>
-          <w:b/>
-          <w:color w:val="000000" w:themeColor="text1"/>
-        </w:rPr>
-      </w:pPr>
-      <w:r>
-        <w:rPr>
-          <w:b/>
+          <w:color w:val="000000" w:themeColor="text1"/>
+        </w:rPr>
+      </w:pPr>
+      <w:r>
+        <w:rPr>
           <w:color w:val="000000" w:themeColor="text1"/>
         </w:rPr>
         <w:t xml:space="preserve">The system is </w:t>
       </w:r>
       <w:r>
         <w:rPr>
-          <w:b/>
           <w:color w:val="000000" w:themeColor="text1"/>
         </w:rPr>
         <w:t>a simplified ver</w:t>
       </w:r>
       <w:r>
         <w:rPr>
-          <w:b/>
           <w:color w:val="000000" w:themeColor="text1"/>
         </w:rPr>
         <w:t>sion of a Lane Assistance System that alerts the driver if the car moves out accidentally from the lane and attempts to steer the vehicle back to the lane.</w:t>
@@ -1578,27 +1560,23 @@
     <w:p>
       <w:pPr>
         <w:rPr>
-          <w:b/>
-          <w:color w:val="000000" w:themeColor="text1"/>
-        </w:rPr>
-      </w:pPr>
-      <w:r>
-        <w:rPr>
-          <w:b/>
+          <w:color w:val="000000" w:themeColor="text1"/>
+        </w:rPr>
+      </w:pPr>
+      <w:r>
+        <w:rPr>
           <w:color w:val="000000" w:themeColor="text1"/>
         </w:rPr>
         <w:t>The two main functions for the system</w:t>
       </w:r>
       <w:r>
         <w:rPr>
-          <w:b/>
           <w:color w:val="000000" w:themeColor="text1"/>
         </w:rPr>
         <w:t xml:space="preserve"> lane departure warning and lane keeping assistance</w:t>
       </w:r>
       <w:r>
         <w:rPr>
-          <w:b/>
           <w:color w:val="000000" w:themeColor="text1"/>
         </w:rPr>
         <w:t>.</w:t>
@@ -1607,13 +1585,11 @@
     <w:p>
       <w:pPr>
         <w:rPr>
-          <w:b/>
-          <w:color w:val="000000" w:themeColor="text1"/>
-        </w:rPr>
-      </w:pPr>
-      <w:r>
-        <w:rPr>
-          <w:b/>
+          <w:color w:val="000000" w:themeColor="text1"/>
+        </w:rPr>
+      </w:pPr>
+      <w:r>
+        <w:rPr>
           <w:color w:val="000000" w:themeColor="text1"/>
         </w:rPr>
         <w:t>The lane departure warning applies a vibration to the steering wheel to provide the driver a haptic feedback.</w:t>
@@ -1622,20 +1598,17 @@
     <w:p>
       <w:pPr>
         <w:rPr>
-          <w:b/>
-          <w:color w:val="000000" w:themeColor="text1"/>
-        </w:rPr>
-      </w:pPr>
-      <w:r>
-        <w:rPr>
-          <w:b/>
+          <w:color w:val="000000" w:themeColor="text1"/>
+        </w:rPr>
+      </w:pPr>
+      <w:r>
+        <w:rPr>
           <w:color w:val="000000" w:themeColor="text1"/>
         </w:rPr>
         <w:t xml:space="preserve">The lane keeping assistance functionality </w:t>
       </w:r>
       <w:r>
         <w:rPr>
-          <w:b/>
           <w:color w:val="000000" w:themeColor="text1"/>
         </w:rPr>
         <w:t>assists the driver applying a steering torque in order to stay in ego lane.</w:t>
@@ -1675,13 +1648,11 @@
     <w:p>
       <w:pPr>
         <w:rPr>
-          <w:b/>
-          <w:color w:val="000000" w:themeColor="text1"/>
-        </w:rPr>
-      </w:pPr>
-      <w:r>
-        <w:rPr>
-          <w:b/>
+          <w:color w:val="000000" w:themeColor="text1"/>
+        </w:rPr>
+      </w:pPr>
+      <w:r>
+        <w:rPr>
           <w:color w:val="000000" w:themeColor="text1"/>
         </w:rPr>
         <w:t>There are three subsystems:</w:t>
@@ -1695,27 +1666,23 @@
           <w:numId w:val="9"/>
         </w:numPr>
         <w:rPr>
-          <w:b/>
-          <w:color w:val="000000" w:themeColor="text1"/>
-        </w:rPr>
-      </w:pPr>
-      <w:r>
-        <w:rPr>
-          <w:b/>
+          <w:color w:val="000000" w:themeColor="text1"/>
+        </w:rPr>
+      </w:pPr>
+      <w:r>
+        <w:rPr>
           <w:color w:val="000000" w:themeColor="text1"/>
         </w:rPr>
         <w:t>Camera subsystem</w:t>
       </w:r>
       <w:r>
         <w:rPr>
-          <w:b/>
           <w:color w:val="000000" w:themeColor="text1"/>
         </w:rPr>
         <w:t xml:space="preserve">, responsible </w:t>
       </w:r>
       <w:r>
         <w:rPr>
-          <w:b/>
           <w:color w:val="000000" w:themeColor="text1"/>
         </w:rPr>
         <w:t>for detecting lanes and determining when the vehicle leaves the lane by mistake.</w:t>
@@ -1729,20 +1696,17 @@
           <w:numId w:val="9"/>
         </w:numPr>
         <w:rPr>
-          <w:b/>
-          <w:color w:val="000000" w:themeColor="text1"/>
-        </w:rPr>
-      </w:pPr>
-      <w:r>
-        <w:rPr>
-          <w:b/>
+          <w:color w:val="000000" w:themeColor="text1"/>
+        </w:rPr>
+      </w:pPr>
+      <w:r>
+        <w:rPr>
           <w:color w:val="000000" w:themeColor="text1"/>
         </w:rPr>
         <w:t>Electronic Power Steering subsystem</w:t>
       </w:r>
       <w:r>
         <w:rPr>
-          <w:b/>
           <w:color w:val="000000" w:themeColor="text1"/>
         </w:rPr>
         <w:t>, responsible for measuring the torque provided by the driver and then adding an appropriate amount of torque based on a lane assistance system torque request.</w:t>
@@ -1756,20 +1720,17 @@
           <w:numId w:val="9"/>
         </w:numPr>
         <w:rPr>
-          <w:b/>
-          <w:color w:val="000000" w:themeColor="text1"/>
-        </w:rPr>
-      </w:pPr>
-      <w:r>
-        <w:rPr>
-          <w:b/>
+          <w:color w:val="000000" w:themeColor="text1"/>
+        </w:rPr>
+      </w:pPr>
+      <w:r>
+        <w:rPr>
           <w:color w:val="000000" w:themeColor="text1"/>
         </w:rPr>
         <w:t>Car Display subsystem</w:t>
       </w:r>
       <w:r>
         <w:rPr>
-          <w:b/>
           <w:color w:val="000000" w:themeColor="text1"/>
         </w:rPr>
         <w:t>, responsible for displaying to the driver when is departing the ego lane by mistake.</w:t>
@@ -1910,39 +1871,37 @@
           <w:color w:val="B7B7B7"/>
         </w:rPr>
       </w:pPr>
-      <w:bookmarkStart w:id="14" w:name="_GoBack"/>
-      <w:bookmarkEnd w:id="14"/>
-    </w:p>
-    <w:p>
-      <w:pPr>
-        <w:rPr>
-          <w:b/>
-          <w:color w:val="B7B7B7"/>
-        </w:rPr>
-      </w:pPr>
-      <w:r>
-        <w:rPr>
-          <w:b/>
-          <w:color w:val="B7B7B7"/>
+    </w:p>
+    <w:p>
+      <w:pPr>
+        <w:rPr>
+          <w:b/>
+          <w:color w:val="B7B7B7"/>
+        </w:rPr>
+      </w:pPr>
+      <w:r>
+        <w:rPr>
+          <w:b/>
+          <w:color w:val="B7B7B7"/>
+        </w:rPr>
+        <w:t>What are the boundaries of the item? What subsystems are inside the item? What elements or subsystems are outside of the item?</w:t>
+      </w:r>
+    </w:p>
+    <w:p>
+      <w:pPr>
+        <w:rPr>
+          <w:b/>
+          <w:color w:val="B7B7B7"/>
+        </w:rPr>
+      </w:pPr>
+      <w:r>
+        <w:rPr>
+          <w:b/>
+          <w:noProof/>
+          <w:color w:val="B7B7B7"/>
+          <w:lang w:val="en-GB"/>
         </w:rPr>
         <w:lastRenderedPageBreak/>
-        <w:t>What are the boundaries of the item? What subsystems are inside the item? What elements or subsystems are outside of the item?</w:t>
-      </w:r>
-    </w:p>
-    <w:p>
-      <w:pPr>
-        <w:rPr>
-          <w:b/>
-          <w:color w:val="B7B7B7"/>
-        </w:rPr>
-      </w:pPr>
-      <w:r>
-        <w:rPr>
-          <w:b/>
-          <w:noProof/>
-          <w:color w:val="B7B7B7"/>
-          <w:lang w:val="en-GB"/>
-        </w:rPr>
         <w:drawing>
           <wp:inline distT="0" distB="0" distL="0" distR="0" wp14:anchorId="21A09C17" wp14:editId="3672DC60">
             <wp:extent cx="5943600" cy="3343275"/>
@@ -2050,8 +2009,17 @@
           <w:b/>
           <w:color w:val="B7B7B7"/>
         </w:rPr>
-        <w:t>Operational and Environmental Constraints. This could especially be limited to camera performance; lane lines are difficult to detect in snow, fog, etc</w:t>
-      </w:r>
+        <w:t xml:space="preserve">Operational and Environmental Constraints. This could especially be limited to camera performance; lane lines are difficult to detect in snow, fog, </w:t>
+      </w:r>
+      <w:proofErr w:type="spellStart"/>
+      <w:r>
+        <w:rPr>
+          <w:b/>
+          <w:color w:val="B7B7B7"/>
+        </w:rPr>
+        <w:t>etc</w:t>
+      </w:r>
+      <w:proofErr w:type="spellEnd"/>
     </w:p>
     <w:p>
       <w:pPr>
@@ -2142,6 +2110,57 @@
     <w:p/>
     <w:p>
       <w:r>
+        <w:t>According to the DGT (</w:t>
+      </w:r>
+      <w:proofErr w:type="spellStart"/>
+      <w:r>
+        <w:t>Direccion</w:t>
+      </w:r>
+      <w:proofErr w:type="spellEnd"/>
+      <w:r>
+        <w:t xml:space="preserve"> General de </w:t>
+      </w:r>
+      <w:proofErr w:type="spellStart"/>
+      <w:r>
+        <w:t>Trafico</w:t>
+      </w:r>
+      <w:proofErr w:type="spellEnd"/>
+      <w:r>
+        <w:t>), the Spanish national organism in charge of the road safety, in 2014 there where 13.314 accidents due to the departure of the road, of which 383 had fatal consequences</w:t>
+      </w:r>
+      <w:r>
+        <w:t xml:space="preserve"> with 476 deceased. Here we can see the importance of a lane keeping assistance system.</w:t>
+      </w:r>
+    </w:p>
+    <w:p>
+      <w:r>
+        <w:t xml:space="preserve">But is not only important to include these technologies into the modern vehicles, since there is a strong dependency with the roads. For this system to work </w:t>
+      </w:r>
+      <w:r>
+        <w:t>is important that the lanes are clearly delimited, and that the roads are clean and well maintained. Other factor that could affect the system are the snow, mud or heavy rain on the road.</w:t>
+      </w:r>
+    </w:p>
+    <w:p>
+      <w:r>
+        <w:t xml:space="preserve">A probe of the importance of the system is that the </w:t>
+      </w:r>
+      <w:proofErr w:type="spellStart"/>
+      <w:r>
+        <w:t>EuroNCAP</w:t>
+      </w:r>
+      <w:proofErr w:type="spellEnd"/>
+      <w:r>
+        <w:t xml:space="preserve"> (European New Car Assessment </w:t>
+      </w:r>
+      <w:proofErr w:type="spellStart"/>
+      <w:r>
+        <w:t>Programe</w:t>
+      </w:r>
+      <w:proofErr w:type="spellEnd"/>
+      <w:r>
+        <w:t xml:space="preserve">), who values the safety level of vehicles, takes in consideration the presence of the lane assistance system. </w:t>
+      </w:r>
+      <w:r>
         <w:br w:type="page"/>
       </w:r>
     </w:p>
@@ -2151,8 +2170,8 @@
         <w:pStyle w:val="Heading1"/>
         <w:contextualSpacing w:val="0"/>
       </w:pPr>
-      <w:bookmarkStart w:id="15" w:name="_km1cu1hyl182" w:colFirst="0" w:colLast="0"/>
-      <w:bookmarkEnd w:id="15"/>
+      <w:bookmarkStart w:id="14" w:name="_km1cu1hyl182" w:colFirst="0" w:colLast="0"/>
+      <w:bookmarkEnd w:id="14"/>
       <w:r>
         <w:t>Goals and Measures</w:t>
       </w:r>
@@ -2162,8 +2181,8 @@
         <w:pStyle w:val="Heading2"/>
         <w:contextualSpacing w:val="0"/>
       </w:pPr>
-      <w:bookmarkStart w:id="16" w:name="_ww7fqc274i9y" w:colFirst="0" w:colLast="0"/>
-      <w:bookmarkEnd w:id="16"/>
+      <w:bookmarkStart w:id="15" w:name="_ww7fqc274i9y" w:colFirst="0" w:colLast="0"/>
+      <w:bookmarkEnd w:id="15"/>
       <w:r>
         <w:t>Goals</w:t>
       </w:r>
@@ -2220,8 +2239,8 @@
         <w:pStyle w:val="Heading2"/>
         <w:contextualSpacing w:val="0"/>
       </w:pPr>
-      <w:bookmarkStart w:id="17" w:name="_v2rbrzjrkt9b" w:colFirst="0" w:colLast="0"/>
-      <w:bookmarkEnd w:id="17"/>
+      <w:bookmarkStart w:id="16" w:name="_v2rbrzjrkt9b" w:colFirst="0" w:colLast="0"/>
+      <w:bookmarkEnd w:id="16"/>
       <w:r>
         <w:t>Measures</w:t>
       </w:r>
@@ -3059,8 +3078,8 @@
         <w:pStyle w:val="Heading1"/>
         <w:contextualSpacing w:val="0"/>
       </w:pPr>
-      <w:bookmarkStart w:id="18" w:name="_b23s6orj91gm" w:colFirst="0" w:colLast="0"/>
-      <w:bookmarkEnd w:id="18"/>
+      <w:bookmarkStart w:id="17" w:name="_b23s6orj91gm" w:colFirst="0" w:colLast="0"/>
+      <w:bookmarkEnd w:id="17"/>
       <w:r>
         <w:t>Safety Culture</w:t>
       </w:r>
@@ -3113,20 +3132,17 @@
     <w:p>
       <w:pPr>
         <w:rPr>
-          <w:b/>
-          <w:color w:val="000000" w:themeColor="text1"/>
-        </w:rPr>
-      </w:pPr>
-      <w:r>
-        <w:rPr>
-          <w:b/>
+          <w:color w:val="000000" w:themeColor="text1"/>
+        </w:rPr>
+      </w:pPr>
+      <w:r>
+        <w:rPr>
           <w:color w:val="000000" w:themeColor="text1"/>
         </w:rPr>
         <w:t xml:space="preserve">Not just </w:t>
       </w:r>
       <w:r>
         <w:rPr>
-          <w:b/>
           <w:color w:val="000000" w:themeColor="text1"/>
         </w:rPr>
         <w:t>accidents come from the technology malfunctions, but also from social and organization factors. That is why there are clear policies and strategies to support the development, production and operation of safe systems.</w:t>
@@ -3135,13 +3151,11 @@
     <w:p>
       <w:pPr>
         <w:rPr>
-          <w:b/>
-          <w:color w:val="000000" w:themeColor="text1"/>
-        </w:rPr>
-      </w:pPr>
-      <w:r>
-        <w:rPr>
-          <w:b/>
+          <w:color w:val="000000" w:themeColor="text1"/>
+        </w:rPr>
+      </w:pPr>
+      <w:r>
+        <w:rPr>
           <w:color w:val="000000" w:themeColor="text1"/>
         </w:rPr>
         <w:t>Safety is the highest priority in our company, above other values as cost and productivity.</w:t>
@@ -3150,13 +3164,11 @@
     <w:p>
       <w:pPr>
         <w:rPr>
-          <w:b/>
-          <w:color w:val="000000" w:themeColor="text1"/>
-        </w:rPr>
-      </w:pPr>
-      <w:r>
-        <w:rPr>
-          <w:b/>
+          <w:color w:val="000000" w:themeColor="text1"/>
+        </w:rPr>
+      </w:pPr>
+      <w:r>
+        <w:rPr>
           <w:color w:val="000000" w:themeColor="text1"/>
         </w:rPr>
         <w:t xml:space="preserve">All design decisions must be clearly traceable back to the people/teams who made those decisions. </w:t>
@@ -3165,13 +3177,11 @@
     <w:p>
       <w:pPr>
         <w:rPr>
-          <w:b/>
-          <w:color w:val="000000" w:themeColor="text1"/>
-        </w:rPr>
-      </w:pPr>
-      <w:r>
-        <w:rPr>
-          <w:b/>
+          <w:color w:val="000000" w:themeColor="text1"/>
+        </w:rPr>
+      </w:pPr>
+      <w:r>
+        <w:rPr>
           <w:color w:val="000000" w:themeColor="text1"/>
         </w:rPr>
         <w:t>The company rewards and motivate the achievement of functional safety, and penalizes any kind of shortcut.</w:t>
@@ -3180,13 +3190,11 @@
     <w:p>
       <w:pPr>
         <w:rPr>
-          <w:b/>
-          <w:color w:val="000000" w:themeColor="text1"/>
-        </w:rPr>
-      </w:pPr>
-      <w:r>
-        <w:rPr>
-          <w:b/>
+          <w:color w:val="000000" w:themeColor="text1"/>
+        </w:rPr>
+      </w:pPr>
+      <w:r>
+        <w:rPr>
           <w:color w:val="000000" w:themeColor="text1"/>
         </w:rPr>
         <w:t>The company encourages to create free and safe environment of communication channels.</w:t>
@@ -3197,8 +3205,8 @@
         <w:pStyle w:val="Heading1"/>
         <w:contextualSpacing w:val="0"/>
       </w:pPr>
-      <w:bookmarkStart w:id="19" w:name="_pqn9poe0nvtc" w:colFirst="0" w:colLast="0"/>
-      <w:bookmarkEnd w:id="19"/>
+      <w:bookmarkStart w:id="18" w:name="_pqn9poe0nvtc" w:colFirst="0" w:colLast="0"/>
+      <w:bookmarkEnd w:id="18"/>
       <w:r>
         <w:t>Safety Lifecycle Tailoring</w:t>
       </w:r>
@@ -3268,13 +3276,11 @@
     <w:p>
       <w:pPr>
         <w:rPr>
-          <w:b/>
-          <w:color w:val="000000" w:themeColor="text1"/>
-        </w:rPr>
-      </w:pPr>
-      <w:r>
-        <w:rPr>
-          <w:b/>
+          <w:color w:val="000000" w:themeColor="text1"/>
+        </w:rPr>
+      </w:pPr>
+      <w:r>
+        <w:rPr>
           <w:color w:val="000000" w:themeColor="text1"/>
         </w:rPr>
         <w:t>The phases included in scope are:</w:t>
@@ -3288,16 +3294,13 @@
           <w:numId w:val="6"/>
         </w:numPr>
         <w:rPr>
-          <w:b/>
-          <w:color w:val="000000" w:themeColor="text1"/>
-        </w:rPr>
-      </w:pPr>
-      <w:r>
-        <w:rPr>
-          <w:b/>
-          <w:color w:val="000000" w:themeColor="text1"/>
-        </w:rPr>
-        <w:lastRenderedPageBreak/>
+          <w:color w:val="000000" w:themeColor="text1"/>
+        </w:rPr>
+      </w:pPr>
+      <w:r>
+        <w:rPr>
+          <w:color w:val="000000" w:themeColor="text1"/>
+        </w:rPr>
         <w:t>Concept phase.</w:t>
       </w:r>
     </w:p>
@@ -3309,13 +3312,11 @@
           <w:numId w:val="6"/>
         </w:numPr>
         <w:rPr>
-          <w:b/>
-          <w:color w:val="000000" w:themeColor="text1"/>
-        </w:rPr>
-      </w:pPr>
-      <w:r>
-        <w:rPr>
-          <w:b/>
+          <w:color w:val="000000" w:themeColor="text1"/>
+        </w:rPr>
+      </w:pPr>
+      <w:r>
+        <w:rPr>
           <w:color w:val="000000" w:themeColor="text1"/>
         </w:rPr>
         <w:t>Product development at the system level.</w:t>
@@ -3329,28 +3330,25 @@
           <w:numId w:val="6"/>
         </w:numPr>
         <w:rPr>
-          <w:b/>
-          <w:color w:val="000000" w:themeColor="text1"/>
-        </w:rPr>
-      </w:pPr>
-      <w:r>
-        <w:rPr>
-          <w:b/>
-          <w:color w:val="000000" w:themeColor="text1"/>
-        </w:rPr>
+          <w:color w:val="000000" w:themeColor="text1"/>
+        </w:rPr>
+      </w:pPr>
+      <w:r>
+        <w:rPr>
+          <w:color w:val="000000" w:themeColor="text1"/>
+        </w:rPr>
+        <w:lastRenderedPageBreak/>
         <w:t>Product development at the software level.</w:t>
       </w:r>
     </w:p>
     <w:p>
       <w:pPr>
         <w:rPr>
-          <w:b/>
-          <w:color w:val="000000" w:themeColor="text1"/>
-        </w:rPr>
-      </w:pPr>
-      <w:r>
-        <w:rPr>
-          <w:b/>
+          <w:color w:val="000000" w:themeColor="text1"/>
+        </w:rPr>
+      </w:pPr>
+      <w:r>
+        <w:rPr>
           <w:color w:val="000000" w:themeColor="text1"/>
         </w:rPr>
         <w:t>Out of scope:</w:t>
@@ -3364,13 +3362,11 @@
           <w:numId w:val="7"/>
         </w:numPr>
         <w:rPr>
-          <w:b/>
-          <w:color w:val="000000" w:themeColor="text1"/>
-        </w:rPr>
-      </w:pPr>
-      <w:r>
-        <w:rPr>
-          <w:b/>
+          <w:color w:val="000000" w:themeColor="text1"/>
+        </w:rPr>
+      </w:pPr>
+      <w:r>
+        <w:rPr>
           <w:color w:val="000000" w:themeColor="text1"/>
         </w:rPr>
         <w:t>Product development at the hardware level.</w:t>
@@ -3384,13 +3380,11 @@
           <w:numId w:val="7"/>
         </w:numPr>
         <w:rPr>
-          <w:b/>
-          <w:color w:val="000000" w:themeColor="text1"/>
-        </w:rPr>
-      </w:pPr>
-      <w:r>
-        <w:rPr>
-          <w:b/>
+          <w:color w:val="000000" w:themeColor="text1"/>
+        </w:rPr>
+      </w:pPr>
+      <w:r>
+        <w:rPr>
           <w:color w:val="000000" w:themeColor="text1"/>
         </w:rPr>
         <w:t>Production and operation.</w:t>
@@ -3419,8 +3413,8 @@
         <w:pStyle w:val="Heading1"/>
         <w:contextualSpacing w:val="0"/>
       </w:pPr>
-      <w:bookmarkStart w:id="20" w:name="_xlicd1ijavb7" w:colFirst="0" w:colLast="0"/>
-      <w:bookmarkEnd w:id="20"/>
+      <w:bookmarkStart w:id="19" w:name="_xlicd1ijavb7" w:colFirst="0" w:colLast="0"/>
+      <w:bookmarkEnd w:id="19"/>
       <w:r>
         <w:t>Roles</w:t>
       </w:r>
@@ -3752,8 +3746,8 @@
         <w:pStyle w:val="Heading1"/>
         <w:contextualSpacing w:val="0"/>
       </w:pPr>
-      <w:bookmarkStart w:id="21" w:name="_swj0emygbhrm" w:colFirst="0" w:colLast="0"/>
-      <w:bookmarkEnd w:id="21"/>
+      <w:bookmarkStart w:id="20" w:name="_swj0emygbhrm" w:colFirst="0" w:colLast="0"/>
+      <w:bookmarkEnd w:id="20"/>
       <w:r>
         <w:t>Development Interface Agreement</w:t>
       </w:r>
@@ -3863,13 +3857,11 @@
         <w:ind w:left="720"/>
         <w:contextualSpacing/>
         <w:rPr>
-          <w:b/>
-          <w:color w:val="000000" w:themeColor="text1"/>
-        </w:rPr>
-      </w:pPr>
-      <w:r>
-        <w:rPr>
-          <w:b/>
+          <w:color w:val="000000" w:themeColor="text1"/>
+        </w:rPr>
+      </w:pPr>
+      <w:r>
+        <w:rPr>
           <w:color w:val="000000" w:themeColor="text1"/>
         </w:rPr>
         <w:lastRenderedPageBreak/>
@@ -3881,13 +3873,11 @@
         <w:ind w:left="720"/>
         <w:contextualSpacing/>
         <w:rPr>
-          <w:b/>
-          <w:color w:val="000000" w:themeColor="text1"/>
-        </w:rPr>
-      </w:pPr>
-      <w:r>
-        <w:rPr>
-          <w:b/>
+          <w:color w:val="000000" w:themeColor="text1"/>
+        </w:rPr>
+      </w:pPr>
+      <w:r>
+        <w:rPr>
           <w:color w:val="000000" w:themeColor="text1"/>
         </w:rPr>
         <w:t>The DIA also specifies what evidence and work products each party will provide to prove that work was done according to the agreement.</w:t>
@@ -3898,13 +3888,11 @@
         <w:ind w:left="720"/>
         <w:contextualSpacing/>
         <w:rPr>
-          <w:b/>
-          <w:color w:val="000000" w:themeColor="text1"/>
-        </w:rPr>
-      </w:pPr>
-      <w:r>
-        <w:rPr>
-          <w:b/>
+          <w:color w:val="000000" w:themeColor="text1"/>
+        </w:rPr>
+      </w:pPr>
+      <w:r>
+        <w:rPr>
           <w:color w:val="000000" w:themeColor="text1"/>
         </w:rPr>
         <w:t>The ultimate goal is to ensure that all parties are developing safe vehicles in compliance with ISO 26262.</w:t>
@@ -3973,7 +3961,6 @@
     <w:p>
       <w:pPr>
         <w:rPr>
-          <w:b/>
           <w:color w:val="000000" w:themeColor="text1"/>
         </w:rPr>
       </w:pPr>
@@ -3984,20 +3971,20 @@
         </w:rPr>
         <w:tab/>
       </w:r>
-      <w:r>
-        <w:rPr>
-          <w:b/>
+      <w:bookmarkStart w:id="21" w:name="_GoBack"/>
+      <w:r>
+        <w:rPr>
           <w:color w:val="000000" w:themeColor="text1"/>
         </w:rPr>
         <w:t>The responsibility of the company will be deliver a product to the OEM, following its requirements. From those sub-systems we will need to analyze if we need to outsource to a Tier 2 company, and in that case, create a DIA between us and the provider. We will be responsible of developing the sub-systems in compliance with the ISO 26262, but the OEM will be the responsible of t</w:t>
       </w:r>
       <w:r>
         <w:rPr>
-          <w:b/>
           <w:color w:val="000000" w:themeColor="text1"/>
         </w:rPr>
         <w:t>esting the correct behavior of sub-systems delivered together with other sub-systems in the lane assistance system.</w:t>
       </w:r>
+      <w:bookmarkEnd w:id="21"/>
     </w:p>
     <w:p>
       <w:pPr>

</xml_diff>

<commit_message>
Update documents from feedback
</commit_message>
<xml_diff>
--- a/Template_Files/01_SafetyPlan_LaneAssistance_Template.docx
+++ b/Template_Files/01_SafetyPlan_LaneAssistance_Template.docx
@@ -609,6 +609,14 @@
                 <w:szCs w:val="22"/>
               </w:rPr>
             </w:pPr>
+            <w:r>
+              <w:rPr>
+                <w:rFonts w:ascii="Calibri" w:eastAsia="Calibri" w:hAnsi="Calibri" w:cs="Calibri"/>
+                <w:sz w:val="22"/>
+                <w:szCs w:val="22"/>
+              </w:rPr>
+              <w:t>28-11-2017</w:t>
+            </w:r>
           </w:p>
         </w:tc>
         <w:tc>
@@ -625,6 +633,14 @@
                 <w:szCs w:val="22"/>
               </w:rPr>
             </w:pPr>
+            <w:r>
+              <w:rPr>
+                <w:rFonts w:ascii="Calibri" w:eastAsia="Calibri" w:hAnsi="Calibri" w:cs="Calibri"/>
+                <w:sz w:val="22"/>
+                <w:szCs w:val="22"/>
+              </w:rPr>
+              <w:t>1.1</w:t>
+            </w:r>
           </w:p>
         </w:tc>
         <w:tc>
@@ -641,6 +657,14 @@
                 <w:szCs w:val="22"/>
               </w:rPr>
             </w:pPr>
+            <w:r>
+              <w:rPr>
+                <w:rFonts w:ascii="Calibri" w:eastAsia="Calibri" w:hAnsi="Calibri" w:cs="Calibri"/>
+                <w:sz w:val="22"/>
+                <w:szCs w:val="22"/>
+              </w:rPr>
+              <w:t>Pablo Elizalde</w:t>
+            </w:r>
           </w:p>
         </w:tc>
         <w:tc>
@@ -657,6 +681,24 @@
                 <w:szCs w:val="22"/>
               </w:rPr>
             </w:pPr>
+            <w:r>
+              <w:rPr>
+                <w:rFonts w:ascii="Calibri" w:eastAsia="Calibri" w:hAnsi="Calibri" w:cs="Calibri"/>
+                <w:sz w:val="22"/>
+                <w:szCs w:val="22"/>
+              </w:rPr>
+              <w:t>Fixed responsibilities</w:t>
+            </w:r>
+            <w:bookmarkStart w:id="7" w:name="_GoBack"/>
+            <w:bookmarkEnd w:id="7"/>
+            <w:r>
+              <w:rPr>
+                <w:rFonts w:ascii="Calibri" w:eastAsia="Calibri" w:hAnsi="Calibri" w:cs="Calibri"/>
+                <w:sz w:val="22"/>
+                <w:szCs w:val="22"/>
+              </w:rPr>
+              <w:t xml:space="preserve"> table</w:t>
+            </w:r>
           </w:p>
         </w:tc>
       </w:tr>
@@ -823,8 +865,8 @@
                 <w:szCs w:val="22"/>
               </w:rPr>
             </w:pPr>
-            <w:bookmarkStart w:id="7" w:name="_2s8eyo1" w:colFirst="0" w:colLast="0"/>
-            <w:bookmarkEnd w:id="7"/>
+            <w:bookmarkStart w:id="8" w:name="_2s8eyo1" w:colFirst="0" w:colLast="0"/>
+            <w:bookmarkEnd w:id="8"/>
           </w:p>
         </w:tc>
         <w:tc>
@@ -872,8 +914,8 @@
           <w:color w:val="B7B7B7"/>
         </w:rPr>
       </w:pPr>
-      <w:bookmarkStart w:id="8" w:name="_ktt3lgighckp" w:colFirst="0" w:colLast="0"/>
-      <w:bookmarkEnd w:id="8"/>
+      <w:bookmarkStart w:id="9" w:name="_ktt3lgighckp" w:colFirst="0" w:colLast="0"/>
+      <w:bookmarkEnd w:id="9"/>
       <w:r>
         <w:t>Table of Contents</w:t>
       </w:r>
@@ -1284,8 +1326,8 @@
         <w:spacing w:before="480" w:after="180" w:line="240" w:lineRule="auto"/>
         <w:contextualSpacing w:val="0"/>
       </w:pPr>
-      <w:bookmarkStart w:id="9" w:name="_zakt536q9xt3" w:colFirst="0" w:colLast="0"/>
-      <w:bookmarkEnd w:id="9"/>
+      <w:bookmarkStart w:id="10" w:name="_zakt536q9xt3" w:colFirst="0" w:colLast="0"/>
+      <w:bookmarkEnd w:id="10"/>
       <w:r>
         <w:t>Introduction</w:t>
       </w:r>
@@ -1296,8 +1338,8 @@
         <w:pStyle w:val="Heading2"/>
         <w:contextualSpacing w:val="0"/>
       </w:pPr>
-      <w:bookmarkStart w:id="10" w:name="_52ybytyytfvs" w:colFirst="0" w:colLast="0"/>
-      <w:bookmarkEnd w:id="10"/>
+      <w:bookmarkStart w:id="11" w:name="_52ybytyytfvs" w:colFirst="0" w:colLast="0"/>
+      <w:bookmarkEnd w:id="11"/>
       <w:r>
         <w:t>Purpose of the Safety Plan</w:t>
       </w:r>
@@ -1336,8 +1378,8 @@
         <w:pStyle w:val="Heading2"/>
         <w:contextualSpacing w:val="0"/>
       </w:pPr>
-      <w:bookmarkStart w:id="11" w:name="_sh22j99mm02k" w:colFirst="0" w:colLast="0"/>
-      <w:bookmarkEnd w:id="11"/>
+      <w:bookmarkStart w:id="12" w:name="_sh22j99mm02k" w:colFirst="0" w:colLast="0"/>
+      <w:bookmarkEnd w:id="12"/>
       <w:r>
         <w:t>Scope of the Project</w:t>
       </w:r>
@@ -1421,8 +1463,8 @@
         <w:pStyle w:val="Heading2"/>
         <w:contextualSpacing w:val="0"/>
       </w:pPr>
-      <w:bookmarkStart w:id="12" w:name="_fzzlhwsfq6ys" w:colFirst="0" w:colLast="0"/>
-      <w:bookmarkEnd w:id="12"/>
+      <w:bookmarkStart w:id="13" w:name="_fzzlhwsfq6ys" w:colFirst="0" w:colLast="0"/>
+      <w:bookmarkEnd w:id="13"/>
       <w:r>
         <w:t>Deliverables of the Project</w:t>
       </w:r>
@@ -1486,8 +1528,8 @@
         <w:pStyle w:val="Heading1"/>
         <w:contextualSpacing w:val="0"/>
       </w:pPr>
-      <w:bookmarkStart w:id="13" w:name="_t6m96u2v69wo" w:colFirst="0" w:colLast="0"/>
-      <w:bookmarkEnd w:id="13"/>
+      <w:bookmarkStart w:id="14" w:name="_t6m96u2v69wo" w:colFirst="0" w:colLast="0"/>
+      <w:bookmarkEnd w:id="14"/>
       <w:r>
         <w:lastRenderedPageBreak/>
         <w:t>Item Definition</w:t>
@@ -2170,8 +2212,8 @@
         <w:pStyle w:val="Heading1"/>
         <w:contextualSpacing w:val="0"/>
       </w:pPr>
-      <w:bookmarkStart w:id="14" w:name="_km1cu1hyl182" w:colFirst="0" w:colLast="0"/>
-      <w:bookmarkEnd w:id="14"/>
+      <w:bookmarkStart w:id="15" w:name="_km1cu1hyl182" w:colFirst="0" w:colLast="0"/>
+      <w:bookmarkEnd w:id="15"/>
       <w:r>
         <w:t>Goals and Measures</w:t>
       </w:r>
@@ -2181,8 +2223,8 @@
         <w:pStyle w:val="Heading2"/>
         <w:contextualSpacing w:val="0"/>
       </w:pPr>
-      <w:bookmarkStart w:id="15" w:name="_ww7fqc274i9y" w:colFirst="0" w:colLast="0"/>
-      <w:bookmarkEnd w:id="15"/>
+      <w:bookmarkStart w:id="16" w:name="_ww7fqc274i9y" w:colFirst="0" w:colLast="0"/>
+      <w:bookmarkEnd w:id="16"/>
       <w:r>
         <w:t>Goals</w:t>
       </w:r>
@@ -2239,8 +2281,8 @@
         <w:pStyle w:val="Heading2"/>
         <w:contextualSpacing w:val="0"/>
       </w:pPr>
-      <w:bookmarkStart w:id="16" w:name="_v2rbrzjrkt9b" w:colFirst="0" w:colLast="0"/>
-      <w:bookmarkEnd w:id="16"/>
+      <w:bookmarkStart w:id="17" w:name="_v2rbrzjrkt9b" w:colFirst="0" w:colLast="0"/>
+      <w:bookmarkEnd w:id="17"/>
       <w:r>
         <w:t>Measures</w:t>
       </w:r>
@@ -2581,7 +2623,7 @@
               <w:spacing w:line="240" w:lineRule="auto"/>
             </w:pPr>
             <w:r>
-              <w:t>All Team Members</w:t>
+              <w:t>Safety Manager</w:t>
             </w:r>
           </w:p>
         </w:tc>
@@ -2646,7 +2688,16 @@
               <w:spacing w:line="240" w:lineRule="auto"/>
             </w:pPr>
             <w:r>
-              <w:t>All Team Members</w:t>
+              <w:t xml:space="preserve">Safety </w:t>
+            </w:r>
+          </w:p>
+          <w:p>
+            <w:pPr>
+              <w:widowControl w:val="0"/>
+              <w:spacing w:line="240" w:lineRule="auto"/>
+            </w:pPr>
+            <w:r>
+              <w:t>Manager</w:t>
             </w:r>
           </w:p>
         </w:tc>
@@ -3078,8 +3129,8 @@
         <w:pStyle w:val="Heading1"/>
         <w:contextualSpacing w:val="0"/>
       </w:pPr>
-      <w:bookmarkStart w:id="17" w:name="_b23s6orj91gm" w:colFirst="0" w:colLast="0"/>
-      <w:bookmarkEnd w:id="17"/>
+      <w:bookmarkStart w:id="18" w:name="_b23s6orj91gm" w:colFirst="0" w:colLast="0"/>
+      <w:bookmarkEnd w:id="18"/>
       <w:r>
         <w:t>Safety Culture</w:t>
       </w:r>
@@ -3205,8 +3256,8 @@
         <w:pStyle w:val="Heading1"/>
         <w:contextualSpacing w:val="0"/>
       </w:pPr>
-      <w:bookmarkStart w:id="18" w:name="_pqn9poe0nvtc" w:colFirst="0" w:colLast="0"/>
-      <w:bookmarkEnd w:id="18"/>
+      <w:bookmarkStart w:id="19" w:name="_pqn9poe0nvtc" w:colFirst="0" w:colLast="0"/>
+      <w:bookmarkEnd w:id="19"/>
       <w:r>
         <w:t>Safety Lifecycle Tailoring</w:t>
       </w:r>
@@ -3413,8 +3464,8 @@
         <w:pStyle w:val="Heading1"/>
         <w:contextualSpacing w:val="0"/>
       </w:pPr>
-      <w:bookmarkStart w:id="19" w:name="_xlicd1ijavb7" w:colFirst="0" w:colLast="0"/>
-      <w:bookmarkEnd w:id="19"/>
+      <w:bookmarkStart w:id="20" w:name="_xlicd1ijavb7" w:colFirst="0" w:colLast="0"/>
+      <w:bookmarkEnd w:id="20"/>
       <w:r>
         <w:t>Roles</w:t>
       </w:r>
@@ -3746,8 +3797,8 @@
         <w:pStyle w:val="Heading1"/>
         <w:contextualSpacing w:val="0"/>
       </w:pPr>
-      <w:bookmarkStart w:id="20" w:name="_swj0emygbhrm" w:colFirst="0" w:colLast="0"/>
-      <w:bookmarkEnd w:id="20"/>
+      <w:bookmarkStart w:id="21" w:name="_swj0emygbhrm" w:colFirst="0" w:colLast="0"/>
+      <w:bookmarkEnd w:id="21"/>
       <w:r>
         <w:t>Development Interface Agreement</w:t>
       </w:r>
@@ -3971,7 +4022,6 @@
         </w:rPr>
         <w:tab/>
       </w:r>
-      <w:bookmarkStart w:id="21" w:name="_GoBack"/>
       <w:r>
         <w:rPr>
           <w:color w:val="000000" w:themeColor="text1"/>
@@ -3984,7 +4034,6 @@
         </w:rPr>
         <w:t>esting the correct behavior of sub-systems delivered together with other sub-systems in the lane assistance system.</w:t>
       </w:r>
-      <w:bookmarkEnd w:id="21"/>
     </w:p>
     <w:p>
       <w:pPr>

</xml_diff>